<commit_message>
Report and Titlesheet finished
</commit_message>
<xml_diff>
--- a/CA Cover Sheet.docx
+++ b/CA Cover Sheet.docx
@@ -143,7 +143,29 @@
           <w:tcPr>
             <w:tcW w:w="6753" w:type="dxa"/>
           </w:tcPr>
-          <w:p/>
+          <w:p>
+            <w:r>
+              <w:t>Data Preparation &amp; Visualisation</w:t>
+            </w:r>
+            <w:r>
+              <w:t>,</w:t>
+            </w:r>
+            <w:r>
+              <w:t xml:space="preserve"> Machine Learning for Data Analytics</w:t>
+            </w:r>
+            <w:r>
+              <w:t xml:space="preserve">, </w:t>
+            </w:r>
+            <w:r>
+              <w:t>Statistics for Data Analytics</w:t>
+            </w:r>
+            <w:r>
+              <w:t xml:space="preserve">, </w:t>
+            </w:r>
+            <w:r>
+              <w:t>Programming for Data Analytics</w:t>
+            </w:r>
+          </w:p>
         </w:tc>
       </w:tr>
       <w:tr>
@@ -179,7 +201,11 @@
           <w:tcPr>
             <w:tcW w:w="6753" w:type="dxa"/>
           </w:tcPr>
-          <w:p/>
+          <w:p>
+            <w:r>
+              <w:t>CA1 50% Integrated Assesment</w:t>
+            </w:r>
+          </w:p>
         </w:tc>
       </w:tr>
       <w:tr>
@@ -215,7 +241,29 @@
           <w:tcPr>
             <w:tcW w:w="6753" w:type="dxa"/>
           </w:tcPr>
-          <w:p/>
+          <w:p>
+            <w:r>
+              <w:t>David McQuaid</w:t>
+            </w:r>
+            <w:r>
+              <w:t xml:space="preserve">, </w:t>
+            </w:r>
+            <w:r>
+              <w:t>Dr. Muhammad Iqbal</w:t>
+            </w:r>
+            <w:r>
+              <w:t xml:space="preserve">, </w:t>
+            </w:r>
+            <w:r>
+              <w:t>Marina Iantorno</w:t>
+            </w:r>
+            <w:r>
+              <w:t xml:space="preserve">, </w:t>
+            </w:r>
+            <w:r>
+              <w:t>David Gonzalez</w:t>
+            </w:r>
+          </w:p>
         </w:tc>
       </w:tr>
       <w:tr>
@@ -341,7 +389,13 @@
           </w:tcPr>
           <w:p>
             <w:r>
-              <w:t>11.11.2023</w:t>
+              <w:t>1</w:t>
+            </w:r>
+            <w:r>
+              <w:t>2</w:t>
+            </w:r>
+            <w:r>
+              <w:t>.11.2023</w:t>
             </w:r>
           </w:p>
         </w:tc>
@@ -381,7 +435,13 @@
           </w:tcPr>
           <w:p>
             <w:r>
-              <w:t>11.11.2023</w:t>
+              <w:t>1</w:t>
+            </w:r>
+            <w:r>
+              <w:t>2</w:t>
+            </w:r>
+            <w:r>
+              <w:t>.11.2023</w:t>
             </w:r>
           </w:p>
         </w:tc>

</xml_diff>